<commit_message>
Table and interview questions are in thesis document
</commit_message>
<xml_diff>
--- a/Thesis/Pedagogsik-tabell_JS2.docx
+++ b/Thesis/Pedagogsik-tabell_JS2.docx
@@ -1693,13 +1693,12 @@
               </w:rPr>
               <w:t xml:space="preserve"> hur studentens mentala förståelse och </w:t>
             </w:r>
-            <w:commentRangeStart w:id="0"/>
-            <w:r>
-              <w:rPr>
-                <w:sz w:val="20"/>
-                <w:szCs w:val="20"/>
-              </w:rPr>
-              <w:t>tolkningar</w:t>
+            <w:r>
+              <w:rPr>
+                <w:sz w:val="20"/>
+                <w:szCs w:val="20"/>
+              </w:rPr>
+              <w:t>förklaringar</w:t>
             </w:r>
             <w:r>
               <w:rPr>
@@ -1708,13 +1707,8 @@
               </w:rPr>
               <w:t xml:space="preserve"> </w:t>
             </w:r>
-            <w:commentRangeEnd w:id="0"/>
-            <w:r>
-              <w:rPr>
-                <w:rStyle w:val="Kommentarsreferens"/>
-              </w:rPr>
-              <w:commentReference w:id="0"/>
-            </w:r>
+            <w:bookmarkStart w:id="0" w:name="_GoBack"/>
+            <w:bookmarkEnd w:id="0"/>
             <w:r>
               <w:rPr>
                 <w:sz w:val="20"/>
@@ -2520,27 +2514,72 @@
                 <w:sz w:val="20"/>
                 <w:szCs w:val="20"/>
               </w:rPr>
-              <w:t xml:space="preserve">(tillvägagångssättet) </w:t>
-            </w:r>
-            <w:r>
-              <w:rPr>
-                <w:rFonts w:cs="AppleSystemUIFont"/>
-                <w:color w:val="353535"/>
-                <w:sz w:val="20"/>
-                <w:szCs w:val="20"/>
-              </w:rPr>
-              <w:t>ska stödjas i kursen. M</w:t>
-            </w:r>
-            <w:bookmarkStart w:id="1" w:name="_GoBack"/>
-            <w:bookmarkEnd w:id="1"/>
-            <w:r>
-              <w:rPr>
-                <w:rFonts w:cs="AppleSystemUIFont"/>
-                <w:color w:val="353535"/>
-                <w:sz w:val="20"/>
-                <w:szCs w:val="20"/>
-              </w:rPr>
-              <w:t xml:space="preserve">ed hjälp av synliga verktyg (e.g. en hjälpknapp i kursen) som används för att hantera föremål, </w:t>
+              <w:t>i kursen</w:t>
+            </w:r>
+            <w:r>
+              <w:rPr>
+                <w:rFonts w:cs="AppleSystemUIFont"/>
+                <w:color w:val="353535"/>
+                <w:sz w:val="20"/>
+                <w:szCs w:val="20"/>
+              </w:rPr>
+              <w:t xml:space="preserve"> </w:t>
+            </w:r>
+            <w:r>
+              <w:rPr>
+                <w:rFonts w:cs="AppleSystemUIFont"/>
+                <w:color w:val="353535"/>
+                <w:sz w:val="20"/>
+                <w:szCs w:val="20"/>
+              </w:rPr>
+              <w:t>ska stödjas m</w:t>
+            </w:r>
+            <w:r>
+              <w:rPr>
+                <w:rFonts w:cs="AppleSystemUIFont"/>
+                <w:color w:val="353535"/>
+                <w:sz w:val="20"/>
+                <w:szCs w:val="20"/>
+              </w:rPr>
+              <w:t>ed hjälp av synliga verktyg (</w:t>
+            </w:r>
+            <w:proofErr w:type="spellStart"/>
+            <w:r>
+              <w:rPr>
+                <w:rFonts w:cs="AppleSystemUIFont"/>
+                <w:color w:val="353535"/>
+                <w:sz w:val="20"/>
+                <w:szCs w:val="20"/>
+              </w:rPr>
+              <w:t>e.g</w:t>
+            </w:r>
+            <w:proofErr w:type="spellEnd"/>
+            <w:r>
+              <w:rPr>
+                <w:rFonts w:cs="AppleSystemUIFont"/>
+                <w:color w:val="353535"/>
+                <w:sz w:val="20"/>
+                <w:szCs w:val="20"/>
+              </w:rPr>
+              <w:t xml:space="preserve">. en hjälpknapp i kursen) som </w:t>
+            </w:r>
+            <w:r>
+              <w:rPr>
+                <w:rFonts w:cs="AppleSystemUIFont"/>
+                <w:color w:val="353535"/>
+                <w:sz w:val="20"/>
+                <w:szCs w:val="20"/>
+              </w:rPr>
+              <w:t>används för att hantera föremål</w:t>
+            </w:r>
+            <w:r>
+              <w:rPr>
+                <w:rFonts w:cs="AppleSystemUIFont"/>
+                <w:color w:val="353535"/>
+                <w:sz w:val="20"/>
+                <w:szCs w:val="20"/>
+              </w:rPr>
+              <w:t xml:space="preserve"> </w:t>
             </w:r>
             <w:r>
               <w:rPr>
@@ -2558,7 +2597,25 @@
                 <w:sz w:val="20"/>
                 <w:szCs w:val="20"/>
               </w:rPr>
-              <w:t xml:space="preserve"> konceptuella verktyg används för att påverka på ett eller annat sätt beteendet.</w:t>
+              <w:t xml:space="preserve"> konceptuella verktyg </w:t>
+            </w:r>
+            <w:r>
+              <w:rPr>
+                <w:rFonts w:cs="AppleSystemUIFont"/>
+                <w:color w:val="353535"/>
+                <w:sz w:val="20"/>
+                <w:szCs w:val="20"/>
+              </w:rPr>
+              <w:t xml:space="preserve">som </w:t>
+            </w:r>
+            <w:r>
+              <w:rPr>
+                <w:rFonts w:cs="AppleSystemUIFont"/>
+                <w:color w:val="353535"/>
+                <w:sz w:val="20"/>
+                <w:szCs w:val="20"/>
+              </w:rPr>
+              <w:t>används för att påverka på ett eller annat sätt beteendet.</w:t>
             </w:r>
           </w:p>
           <w:p>
@@ -3256,12 +3313,20 @@
     <w:p/>
     <w:p>
       <w:r>
-        <w:t>Källa till varför man ska använda aktivitets teorin som e-learning modell:</w:t>
+        <w:t xml:space="preserve">Källa till varför man ska använda aktivitets </w:t>
+      </w:r>
+      <w:proofErr w:type="gramStart"/>
+      <w:r>
+        <w:t>teorin</w:t>
+      </w:r>
+      <w:proofErr w:type="gramEnd"/>
+      <w:r>
+        <w:t xml:space="preserve"> som e-learning modell:</w:t>
       </w:r>
     </w:p>
     <w:p/>
     <w:p>
-      <w:hyperlink r:id="rId7" w:history="1">
+      <w:hyperlink r:id="rId6" w:history="1">
         <w:r>
           <w:rPr>
             <w:rStyle w:val="Hyperlnk"/>
@@ -3292,7 +3357,73 @@
           <w:szCs w:val="20"/>
           <w:shd w:val="clear" w:color="auto" w:fill="FFFFFF"/>
         </w:rPr>
-        <w:t>Garrison, D.R., 2006. Online collaboration principles. </w:t>
+        <w:t xml:space="preserve">Garrison, </w:t>
+      </w:r>
+      <w:proofErr w:type="spellStart"/>
+      <w:r>
+        <w:rPr>
+          <w:rFonts w:ascii="Arial" w:eastAsia="Times New Roman" w:hAnsi="Arial" w:cs="Arial"/>
+          <w:color w:val="222222"/>
+          <w:sz w:val="20"/>
+          <w:szCs w:val="20"/>
+          <w:shd w:val="clear" w:color="auto" w:fill="FFFFFF"/>
+        </w:rPr>
+        <w:t>D.R</w:t>
+      </w:r>
+      <w:proofErr w:type="spellEnd"/>
+      <w:r>
+        <w:rPr>
+          <w:rFonts w:ascii="Arial" w:eastAsia="Times New Roman" w:hAnsi="Arial" w:cs="Arial"/>
+          <w:color w:val="222222"/>
+          <w:sz w:val="20"/>
+          <w:szCs w:val="20"/>
+          <w:shd w:val="clear" w:color="auto" w:fill="FFFFFF"/>
+        </w:rPr>
+        <w:t xml:space="preserve">., 2006. Online </w:t>
+      </w:r>
+      <w:proofErr w:type="spellStart"/>
+      <w:r>
+        <w:rPr>
+          <w:rFonts w:ascii="Arial" w:eastAsia="Times New Roman" w:hAnsi="Arial" w:cs="Arial"/>
+          <w:color w:val="222222"/>
+          <w:sz w:val="20"/>
+          <w:szCs w:val="20"/>
+          <w:shd w:val="clear" w:color="auto" w:fill="FFFFFF"/>
+        </w:rPr>
+        <w:t>collaboration</w:t>
+      </w:r>
+      <w:proofErr w:type="spellEnd"/>
+      <w:r>
+        <w:rPr>
+          <w:rFonts w:ascii="Arial" w:eastAsia="Times New Roman" w:hAnsi="Arial" w:cs="Arial"/>
+          <w:color w:val="222222"/>
+          <w:sz w:val="20"/>
+          <w:szCs w:val="20"/>
+          <w:shd w:val="clear" w:color="auto" w:fill="FFFFFF"/>
+        </w:rPr>
+        <w:t xml:space="preserve"> </w:t>
+      </w:r>
+      <w:proofErr w:type="spellStart"/>
+      <w:r>
+        <w:rPr>
+          <w:rFonts w:ascii="Arial" w:eastAsia="Times New Roman" w:hAnsi="Arial" w:cs="Arial"/>
+          <w:color w:val="222222"/>
+          <w:sz w:val="20"/>
+          <w:szCs w:val="20"/>
+          <w:shd w:val="clear" w:color="auto" w:fill="FFFFFF"/>
+        </w:rPr>
+        <w:t>principles</w:t>
+      </w:r>
+      <w:proofErr w:type="spellEnd"/>
+      <w:r>
+        <w:rPr>
+          <w:rFonts w:ascii="Arial" w:eastAsia="Times New Roman" w:hAnsi="Arial" w:cs="Arial"/>
+          <w:color w:val="222222"/>
+          <w:sz w:val="20"/>
+          <w:szCs w:val="20"/>
+          <w:shd w:val="clear" w:color="auto" w:fill="FFFFFF"/>
+        </w:rPr>
+        <w:t>. </w:t>
       </w:r>
       <w:r>
         <w:rPr>
@@ -3303,8 +3434,69 @@
           <w:sz w:val="20"/>
           <w:szCs w:val="20"/>
         </w:rPr>
-        <w:t>Journal of Asynchronous Learning Networks</w:t>
+        <w:t xml:space="preserve">Journal </w:t>
       </w:r>
+      <w:proofErr w:type="spellStart"/>
+      <w:r>
+        <w:rPr>
+          <w:rFonts w:ascii="Arial" w:eastAsia="Times New Roman" w:hAnsi="Arial" w:cs="Arial"/>
+          <w:i/>
+          <w:iCs/>
+          <w:color w:val="222222"/>
+          <w:sz w:val="20"/>
+          <w:szCs w:val="20"/>
+        </w:rPr>
+        <w:t>of</w:t>
+      </w:r>
+      <w:proofErr w:type="spellEnd"/>
+      <w:r>
+        <w:rPr>
+          <w:rFonts w:ascii="Arial" w:eastAsia="Times New Roman" w:hAnsi="Arial" w:cs="Arial"/>
+          <w:i/>
+          <w:iCs/>
+          <w:color w:val="222222"/>
+          <w:sz w:val="20"/>
+          <w:szCs w:val="20"/>
+        </w:rPr>
+        <w:t xml:space="preserve"> </w:t>
+      </w:r>
+      <w:proofErr w:type="spellStart"/>
+      <w:r>
+        <w:rPr>
+          <w:rFonts w:ascii="Arial" w:eastAsia="Times New Roman" w:hAnsi="Arial" w:cs="Arial"/>
+          <w:i/>
+          <w:iCs/>
+          <w:color w:val="222222"/>
+          <w:sz w:val="20"/>
+          <w:szCs w:val="20"/>
+        </w:rPr>
+        <w:t>Asynchronous</w:t>
+      </w:r>
+      <w:proofErr w:type="spellEnd"/>
+      <w:r>
+        <w:rPr>
+          <w:rFonts w:ascii="Arial" w:eastAsia="Times New Roman" w:hAnsi="Arial" w:cs="Arial"/>
+          <w:i/>
+          <w:iCs/>
+          <w:color w:val="222222"/>
+          <w:sz w:val="20"/>
+          <w:szCs w:val="20"/>
+        </w:rPr>
+        <w:t xml:space="preserve"> Learning </w:t>
+      </w:r>
+      <w:proofErr w:type="spellStart"/>
+      <w:r>
+        <w:rPr>
+          <w:rFonts w:ascii="Arial" w:eastAsia="Times New Roman" w:hAnsi="Arial" w:cs="Arial"/>
+          <w:i/>
+          <w:iCs/>
+          <w:color w:val="222222"/>
+          <w:sz w:val="20"/>
+          <w:szCs w:val="20"/>
+        </w:rPr>
+        <w:t>Networks</w:t>
+      </w:r>
+      <w:proofErr w:type="spellEnd"/>
       <w:r>
         <w:rPr>
           <w:rFonts w:ascii="Arial" w:eastAsia="Times New Roman" w:hAnsi="Arial" w:cs="Arial"/>
@@ -3359,11 +3551,16 @@
     </w:p>
     <w:p>
       <w:r>
-        <w:t>Aktivitets teorin</w:t>
+        <w:t xml:space="preserve">Aktivitets </w:t>
       </w:r>
+      <w:proofErr w:type="gramStart"/>
+      <w:r>
+        <w:t>teorin</w:t>
+      </w:r>
+      <w:proofErr w:type="gramEnd"/>
     </w:p>
     <w:p>
-      <w:hyperlink r:id="rId8" w:history="1">
+      <w:hyperlink r:id="rId7" w:history="1">
         <w:r>
           <w:rPr>
             <w:rStyle w:val="Hyperlnk"/>
@@ -3383,58 +3580,6 @@
     </w:sectPr>
   </w:body>
 </w:document>
-</file>
-
-<file path=word/comments.xml><?xml version="1.0" encoding="utf-8"?>
-<w:comments xmlns:wpc="http://schemas.microsoft.com/office/word/2010/wordprocessingCanvas" xmlns:mo="http://schemas.microsoft.com/office/mac/office/2008/main" xmlns:mc="http://schemas.openxmlformats.org/markup-compatibility/2006" xmlns:mv="urn:schemas-microsoft-com:mac:vml" xmlns:o="urn:schemas-microsoft-com:office:office" xmlns:r="http://schemas.openxmlformats.org/officeDocument/2006/relationships" xmlns:m="http://schemas.openxmlformats.org/officeDocument/2006/math" xmlns:v="urn:schemas-microsoft-com:vml" xmlns:wp14="http://schemas.microsoft.com/office/word/2010/wordprocessingDrawing" xmlns:wp="http://schemas.openxmlformats.org/drawingml/2006/wordprocessingDrawing" xmlns:w10="urn:schemas-microsoft-com:office:word" xmlns:w="http://schemas.openxmlformats.org/wordprocessingml/2006/main" xmlns:w14="http://schemas.microsoft.com/office/word/2010/wordml" xmlns:wpg="http://schemas.microsoft.com/office/word/2010/wordprocessingGroup" xmlns:wpi="http://schemas.microsoft.com/office/word/2010/wordprocessingInk" xmlns:wne="http://schemas.microsoft.com/office/word/2006/wordml" xmlns:wps="http://schemas.microsoft.com/office/word/2010/wordprocessingShape" mc:Ignorable="w14 wp14">
-  <w:comment w:id="0" w:author="Olivia Imner" w:date="2018-05-23T19:55:00Z" w:initials="OI">
-    <w:p>
-      <w:pPr>
-        <w:pStyle w:val="Kommentarer"/>
-        <w:rPr>
-          <w:b/>
-        </w:rPr>
-      </w:pPr>
-      <w:r>
-        <w:rPr>
-          <w:rStyle w:val="Kommentarsreferens"/>
-        </w:rPr>
-        <w:annotationRef/>
-      </w:r>
-      <w:r>
-        <w:t xml:space="preserve">This is still unclear to me… Maybe because its not my subject but, I cant imagine what ”tolkningar av de intellektuella verktyg” is. How does the designer ”interpret </w:t>
-      </w:r>
-      <w:r>
-        <w:t xml:space="preserve">intellectual </w:t>
-      </w:r>
-      <w:r>
-        <w:t xml:space="preserve">tools” </w:t>
-      </w:r>
-      <w:r>
-        <w:rPr>
-          <w:b/>
-        </w:rPr>
-        <w:t>FIXAT</w:t>
-      </w:r>
-    </w:p>
-    <w:p>
-      <w:pPr>
-        <w:pStyle w:val="Kommentarer"/>
-        <w:rPr>
-          <w:b/>
-        </w:rPr>
-      </w:pPr>
-    </w:p>
-    <w:p>
-      <w:pPr>
-        <w:pStyle w:val="Kommentarer"/>
-      </w:pPr>
-      <w:r>
-        <w:t xml:space="preserve">This still doesn’t work, now the question becomes ”tolkningar” of what? </w:t>
-      </w:r>
-    </w:p>
-  </w:comment>
-</w:comments>
 </file>
 
 <file path=word/numbering.xml><?xml version="1.0" encoding="utf-8"?>

</xml_diff>